<commit_message>
modified group names to evans, caro and alex
</commit_message>
<xml_diff>
--- a/DSA question and_answers.docx
+++ b/DSA question and_answers.docx
@@ -17,7 +17,7 @@
           <w:bCs/>
           <w:lang w:val="en-US"/>
         </w:rPr>
-        <w:t xml:space="preserve">Group- Evans, Oyo, Alex, Caro and </w:t>
+        <w:t xml:space="preserve">Group- </w:t>
       </w:r>
       <w:r>
         <w:rPr>
@@ -25,7 +25,7 @@
           <w:bCs/>
           <w:lang w:val="en-US"/>
         </w:rPr>
-        <w:t>Rhona</w:t>
+        <w:t>Evans, Alex, Caroline</w:t>
       </w:r>
     </w:p>
     <w:p>
@@ -1970,7 +1970,25 @@
         <w:color w:val="FF0000"/>
         <w:lang w:val="en-US"/>
       </w:rPr>
-      <w:t>Group- Evans, Oyo, Alex, Caro and Rhona</w:t>
+      <w:t>Group- Evans, Alex, Caro</w:t>
+    </w:r>
+    <w:r>
+      <w:rPr>
+        <w:b/>
+        <w:bCs/>
+        <w:color w:val="FF0000"/>
+        <w:lang w:val="en-US"/>
+      </w:rPr>
+      <w:t>line</w:t>
+    </w:r>
+    <w:r>
+      <w:rPr>
+        <w:b/>
+        <w:bCs/>
+        <w:color w:val="FF0000"/>
+        <w:lang w:val="en-US"/>
+      </w:rPr>
+      <w:t xml:space="preserve"> </w:t>
     </w:r>
   </w:p>
   <w:p>

</xml_diff>